<commit_message>
Minor changes - finishing touch process and products page
</commit_message>
<xml_diff>
--- a/Peer Evaluation Form - André pont.docx
+++ b/Peer Evaluation Form - André pont.docx
@@ -440,23 +440,42 @@
           <w:tcPr>
             <w:tcW w:w="2355" w:type="dxa"/>
           </w:tcPr>
-          <w:p/>
-          <w:p/>
+          <w:p>
+            <w:r>
+              <w:t>24</w:t>
+            </w:r>
+          </w:p>
         </w:tc>
         <w:tc>
           <w:tcPr>
             <w:tcW w:w="2076" w:type="dxa"/>
           </w:tcPr>
-          <w:p/>
+          <w:p>
+            <w:r>
+              <w:t>24</w:t>
+            </w:r>
+          </w:p>
         </w:tc>
         <w:tc>
           <w:tcPr>
             <w:tcW w:w="2288" w:type="dxa"/>
           </w:tcPr>
-          <w:p/>
+          <w:p>
+            <w:r>
+              <w:t>24</w:t>
+            </w:r>
+          </w:p>
         </w:tc>
       </w:tr>
     </w:tbl>
+    <w:p>
+      <w:pPr>
+        <w:rPr>
+          <w:b/>
+          <w:bCs/>
+        </w:rPr>
+      </w:pPr>
+    </w:p>
     <w:p>
       <w:pPr>
         <w:rPr>
@@ -477,6 +496,19 @@
           <w:bCs/>
         </w:rPr>
         <w:t xml:space="preserve"> on team dynamics:</w:t>
+      </w:r>
+      <w:r>
+        <w:rPr>
+          <w:b/>
+          <w:bCs/>
+        </w:rPr>
+        <w:t xml:space="preserve"> </w:t>
+      </w:r>
+      <w:r>
+        <w:t xml:space="preserve">We </w:t>
+      </w:r>
+      <w:r>
+        <w:t>should pay more attention to the rubric next time before starting an assignment.</w:t>
       </w:r>
     </w:p>
     <w:p/>

</xml_diff>